<commit_message>
refactor the project nme, and add project plan
</commit_message>
<xml_diff>
--- a/doc/project plan.docx
+++ b/doc/project plan.docx
@@ -89,26 +89,30 @@
           <w:sz w:val="48"/>
           <w:szCs w:val="48"/>
         </w:rPr>
-        <w:t xml:space="preserve">Service Plan Searching Assistant - Search </w:t>
+        <w:t>Service Plan Searching Assistant - Search It(SI)</w:t>
       </w:r>
-      <w:proofErr w:type="gramStart"/>
-      <w:r>
+    </w:p>
+    <w:p>
+      <w:pPr>
+        <w:contextualSpacing w:val="0"/>
+        <w:jc w:val="center"/>
         <w:rPr>
           <w:rFonts w:ascii="Times New Roman" w:eastAsia="Times New Roman" w:hAnsi="Times New Roman" w:cs="Times New Roman"/>
           <w:sz w:val="48"/>
           <w:szCs w:val="48"/>
         </w:rPr>
-        <w:t>It(</w:t>
-      </w:r>
-      <w:proofErr w:type="gramEnd"/>
-      <w:r>
+      </w:pPr>
+    </w:p>
+    <w:p>
+      <w:pPr>
+        <w:contextualSpacing w:val="0"/>
+        <w:jc w:val="center"/>
         <w:rPr>
           <w:rFonts w:ascii="Times New Roman" w:eastAsia="Times New Roman" w:hAnsi="Times New Roman" w:cs="Times New Roman"/>
           <w:sz w:val="48"/>
           <w:szCs w:val="48"/>
         </w:rPr>
-        <w:t>SI)</w:t>
-      </w:r>
+      </w:pPr>
     </w:p>
     <w:p>
       <w:pPr>
@@ -120,17 +124,14 @@
           <w:szCs w:val="48"/>
         </w:rPr>
       </w:pPr>
-    </w:p>
-    <w:p>
-      <w:pPr>
-        <w:contextualSpacing w:val="0"/>
-        <w:jc w:val="center"/>
+      <w:r>
         <w:rPr>
           <w:rFonts w:ascii="Times New Roman" w:eastAsia="Times New Roman" w:hAnsi="Times New Roman" w:cs="Times New Roman"/>
           <w:sz w:val="48"/>
           <w:szCs w:val="48"/>
         </w:rPr>
-      </w:pPr>
+        <w:t>Project Plan</w:t>
+      </w:r>
     </w:p>
     <w:p>
       <w:pPr>
@@ -142,25 +143,25 @@
           <w:szCs w:val="48"/>
         </w:rPr>
       </w:pPr>
-      <w:r>
+    </w:p>
+    <w:p>
+      <w:pPr>
+        <w:contextualSpacing w:val="0"/>
+        <w:jc w:val="center"/>
         <w:rPr>
           <w:rFonts w:ascii="Times New Roman" w:eastAsia="Times New Roman" w:hAnsi="Times New Roman" w:cs="Times New Roman"/>
           <w:sz w:val="48"/>
           <w:szCs w:val="48"/>
         </w:rPr>
-        <w:t>Project Plan</w:t>
-      </w:r>
-    </w:p>
-    <w:p>
-      <w:pPr>
-        <w:contextualSpacing w:val="0"/>
-        <w:jc w:val="center"/>
+      </w:pPr>
+      <w:r>
         <w:rPr>
           <w:rFonts w:ascii="Times New Roman" w:eastAsia="Times New Roman" w:hAnsi="Times New Roman" w:cs="Times New Roman"/>
           <w:sz w:val="48"/>
           <w:szCs w:val="48"/>
         </w:rPr>
-      </w:pPr>
+        <w:t>Group Member:</w:t>
+      </w:r>
     </w:p>
     <w:p>
       <w:pPr>
@@ -172,25 +173,6 @@
           <w:szCs w:val="48"/>
         </w:rPr>
       </w:pPr>
-      <w:r>
-        <w:rPr>
-          <w:rFonts w:ascii="Times New Roman" w:eastAsia="Times New Roman" w:hAnsi="Times New Roman" w:cs="Times New Roman"/>
-          <w:sz w:val="48"/>
-          <w:szCs w:val="48"/>
-        </w:rPr>
-        <w:t>Group Member:</w:t>
-      </w:r>
-    </w:p>
-    <w:p>
-      <w:pPr>
-        <w:contextualSpacing w:val="0"/>
-        <w:jc w:val="center"/>
-        <w:rPr>
-          <w:rFonts w:ascii="Times New Roman" w:eastAsia="Times New Roman" w:hAnsi="Times New Roman" w:cs="Times New Roman"/>
-          <w:sz w:val="48"/>
-          <w:szCs w:val="48"/>
-        </w:rPr>
-      </w:pPr>
     </w:p>
     <w:p>
       <w:pPr>
@@ -240,41 +222,13 @@
           <w:szCs w:val="28"/>
         </w:rPr>
       </w:pPr>
-      <w:proofErr w:type="spellStart"/>
       <w:r>
         <w:rPr>
           <w:rFonts w:ascii="Times New Roman" w:eastAsia="Times New Roman" w:hAnsi="Times New Roman" w:cs="Times New Roman"/>
           <w:sz w:val="28"/>
           <w:szCs w:val="28"/>
         </w:rPr>
-        <w:t>Tsui</w:t>
-      </w:r>
-      <w:proofErr w:type="spellEnd"/>
-      <w:r>
-        <w:rPr>
-          <w:rFonts w:ascii="Times New Roman" w:eastAsia="Times New Roman" w:hAnsi="Times New Roman" w:cs="Times New Roman"/>
-          <w:sz w:val="28"/>
-          <w:szCs w:val="28"/>
-        </w:rPr>
-        <w:t xml:space="preserve"> </w:t>
-      </w:r>
-      <w:proofErr w:type="spellStart"/>
-      <w:r>
-        <w:rPr>
-          <w:rFonts w:ascii="Times New Roman" w:eastAsia="Times New Roman" w:hAnsi="Times New Roman" w:cs="Times New Roman"/>
-          <w:sz w:val="28"/>
-          <w:szCs w:val="28"/>
-        </w:rPr>
-        <w:t>Ka</w:t>
-      </w:r>
-      <w:proofErr w:type="spellEnd"/>
-      <w:r>
-        <w:rPr>
-          <w:rFonts w:ascii="Times New Roman" w:eastAsia="Times New Roman" w:hAnsi="Times New Roman" w:cs="Times New Roman"/>
-          <w:sz w:val="28"/>
-          <w:szCs w:val="28"/>
-        </w:rPr>
-        <w:t xml:space="preserve"> Kin</w:t>
+        <w:t>Tsui Ka Kin</w:t>
       </w:r>
     </w:p>
     <w:p>
@@ -1009,11 +963,9 @@
       </w:pPr>
       <w:bookmarkStart w:id="3" w:name="_csd6ctsyb3e6" w:colFirst="0" w:colLast="0"/>
       <w:bookmarkEnd w:id="3"/>
-      <w:proofErr w:type="spellStart"/>
       <w:r>
         <w:t>StakeHolders</w:t>
       </w:r>
-      <w:proofErr w:type="spellEnd"/>
     </w:p>
     <w:p>
       <w:pPr>
@@ -1630,7 +1582,7 @@
             <w:drawing>
               <wp:inline distT="114300" distB="114300" distL="114300" distR="114300">
                 <wp:extent cx="5257800" cy="4562475"/>
-                <wp:effectExtent l="0" t="0" r="0" b="0"/>
+                <wp:effectExtent l="0" t="0" r="19050" b="28575"/>
                 <wp:docPr id="1" name="群組 1"/>
                 <wp:cNvGraphicFramePr/>
                 <a:graphic xmlns:a="http://schemas.openxmlformats.org/drawingml/2006/main">
@@ -1864,12 +1816,14 @@
                         <wps:cNvPr id="7" name="肘形接點 7"/>
                         <wps:cNvCnPr/>
                         <wps:spPr>
-                          <a:xfrm>
-                            <a:off x="1886025" y="861975"/>
-                            <a:ext cx="600000" cy="861900"/>
+                          <a:xfrm rot="16200000" flipH="1">
+                            <a:off x="1859737" y="888262"/>
+                            <a:ext cx="652575" cy="600000"/>
                           </a:xfrm>
-                          <a:prstGeom prst="bentConnector2">
-                            <a:avLst/>
+                          <a:prstGeom prst="bentConnector3">
+                            <a:avLst>
+                              <a:gd name="adj1" fmla="val 50000"/>
+                            </a:avLst>
                           </a:prstGeom>
                           <a:noFill/>
                           <a:ln w="9525" cap="flat" cmpd="sng">
@@ -2066,7 +2020,7 @@
           </mc:Choice>
           <mc:Fallback>
             <w:pict>
-              <v:group id="群組 1" o:spid="_x0000_s1026" style="width:414pt;height:359.25pt;mso-position-horizontal-relative:char;mso-position-vertical-relative:line" coordorigin="5048,5238" coordsize="52388,45481" o:gfxdata="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">
+              <v:group id="群組 1" o:spid="_x0000_s1026" style="width:414pt;height:359.25pt;mso-position-horizontal-relative:char;mso-position-vertical-relative:line" coordorigin="5048,5238" coordsize="52388,45481" o:gfxdata="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">
                 <v:rect id="矩形 2" o:spid="_x0000_s1027" style="position:absolute;left:5048;top:5238;width:13812;height:6762;visibility:visible;mso-wrap-style:square;v-text-anchor:middle" o:gfxdata="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" fillcolor="#cfe2f3">
                   <v:stroke startarrowwidth="narrow" startarrowlength="short" endarrowwidth="narrow" endarrowlength="short" joinstyle="round"/>
                   <v:textbox inset="2.53958mm,2.53958mm,2.53958mm,2.53958mm">
@@ -2167,14 +2121,25 @@
                     </w:txbxContent>
                   </v:textbox>
                 </v:rect>
+                <v:shapetype id="_x0000_t34" coordsize="21600,21600" o:spt="34" o:oned="t" adj="10800" path="m,l@0,0@0,21600,21600,21600e" filled="f">
+                  <v:stroke joinstyle="miter"/>
+                  <v:formulas>
+                    <v:f eqn="val #0"/>
+                  </v:formulas>
+                  <v:path arrowok="t" fillok="f" o:connecttype="none"/>
+                  <v:handles>
+                    <v:h position="#0,center"/>
+                  </v:handles>
+                  <o:lock v:ext="edit" shapetype="t"/>
+                </v:shapetype>
+                <v:shape id="肘形接點 7" o:spid="_x0000_s1032" type="#_x0000_t34" style="position:absolute;left:18597;top:8882;width:6526;height:6000;rotation:90;flip:x;visibility:visible;mso-wrap-style:square" o:connectortype="elbow" o:gfxdata="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">
+                  <v:stroke endarrow="classic" joinstyle="round"/>
+                </v:shape>
                 <v:shapetype id="_x0000_t33" coordsize="21600,21600" o:spt="33" o:oned="t" path="m,l21600,r,21600e" filled="f">
                   <v:stroke joinstyle="miter"/>
                   <v:path arrowok="t" fillok="f" o:connecttype="none"/>
                   <o:lock v:ext="edit" shapetype="t"/>
                 </v:shapetype>
-                <v:shape id="肘形接點 7" o:spid="_x0000_s1032" type="#_x0000_t33" style="position:absolute;left:18860;top:8619;width:6000;height:8619;visibility:visible;mso-wrap-style:square" o:connectortype="elbow" o:gfxdata="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">
-                  <v:stroke endarrow="classic" joinstyle="round"/>
-                </v:shape>
                 <v:shape id="肘形接點 8" o:spid="_x0000_s1033" type="#_x0000_t33" style="position:absolute;left:28861;top:18526;width:1764;height:6288;visibility:visible;mso-wrap-style:square" o:connectortype="elbow" o:gfxdata="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">
                   <v:stroke endarrow="classic" joinstyle="round"/>
                 </v:shape>
@@ -2187,17 +2152,6 @@
                 <v:shape id="肘形接點 11" o:spid="_x0000_s1036" type="#_x0000_t33" style="position:absolute;left:11953;top:12002;width:31671;height:35337;rotation:180;visibility:visible;mso-wrap-style:square" o:connectortype="elbow" o:gfxdata="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">
                   <v:stroke endarrow="classic" joinstyle="round"/>
                 </v:shape>
-                <v:shapetype id="_x0000_t34" coordsize="21600,21600" o:spt="34" o:oned="t" adj="10800" path="m,l@0,0@0,21600,21600,21600e" filled="f">
-                  <v:stroke joinstyle="miter"/>
-                  <v:formulas>
-                    <v:f eqn="val #0"/>
-                  </v:formulas>
-                  <v:path arrowok="t" fillok="f" o:connecttype="none"/>
-                  <v:handles>
-                    <v:h position="#0,center"/>
-                  </v:handles>
-                  <o:lock v:ext="edit" shapetype="t"/>
-                </v:shapetype>
                 <v:shape id="肘形接點 12" o:spid="_x0000_s1037" type="#_x0000_t34" style="position:absolute;left:6861;top:34668;width:25146;height:6;rotation:-90;visibility:visible;mso-wrap-style:square" o:connectortype="elbow" o:gfxdata="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">
                   <v:stroke endarrow="classic" joinstyle="round"/>
                 </v:shape>
@@ -2213,6 +2167,8 @@
           </mc:Fallback>
         </mc:AlternateContent>
       </w:r>
+      <w:bookmarkStart w:id="5" w:name="_GoBack"/>
+      <w:bookmarkEnd w:id="5"/>
     </w:p>
     <w:p>
       <w:pPr>
@@ -2269,8 +2225,8 @@
         <w:pStyle w:val="1"/>
         <w:contextualSpacing w:val="0"/>
       </w:pPr>
-      <w:bookmarkStart w:id="5" w:name="_pgprk1omd2iv" w:colFirst="0" w:colLast="0"/>
-      <w:bookmarkEnd w:id="5"/>
+      <w:bookmarkStart w:id="6" w:name="_pgprk1omd2iv" w:colFirst="0" w:colLast="0"/>
+      <w:bookmarkEnd w:id="6"/>
       <w:r>
         <w:t>Role description</w:t>
       </w:r>
@@ -2633,41 +2589,13 @@
                 <w:szCs w:val="24"/>
               </w:rPr>
             </w:pPr>
-            <w:proofErr w:type="spellStart"/>
-            <w:r>
-              <w:rPr>
-                <w:rFonts w:ascii="Times New Roman" w:eastAsia="Times New Roman" w:hAnsi="Times New Roman" w:cs="Times New Roman"/>
-                <w:sz w:val="24"/>
-                <w:szCs w:val="24"/>
-              </w:rPr>
-              <w:t>Tsui</w:t>
-            </w:r>
-            <w:proofErr w:type="spellEnd"/>
-            <w:r>
-              <w:rPr>
-                <w:rFonts w:ascii="Times New Roman" w:eastAsia="Times New Roman" w:hAnsi="Times New Roman" w:cs="Times New Roman"/>
-                <w:sz w:val="24"/>
-                <w:szCs w:val="24"/>
-              </w:rPr>
-              <w:t xml:space="preserve"> </w:t>
-            </w:r>
-            <w:proofErr w:type="spellStart"/>
-            <w:r>
-              <w:rPr>
-                <w:rFonts w:ascii="Times New Roman" w:eastAsia="Times New Roman" w:hAnsi="Times New Roman" w:cs="Times New Roman"/>
-                <w:sz w:val="24"/>
-                <w:szCs w:val="24"/>
-              </w:rPr>
-              <w:t>Ka</w:t>
-            </w:r>
-            <w:proofErr w:type="spellEnd"/>
-            <w:r>
-              <w:rPr>
-                <w:rFonts w:ascii="Times New Roman" w:eastAsia="Times New Roman" w:hAnsi="Times New Roman" w:cs="Times New Roman"/>
-                <w:sz w:val="24"/>
-                <w:szCs w:val="24"/>
-              </w:rPr>
-              <w:t xml:space="preserve"> Kin</w:t>
+            <w:r>
+              <w:rPr>
+                <w:rFonts w:ascii="Times New Roman" w:eastAsia="Times New Roman" w:hAnsi="Times New Roman" w:cs="Times New Roman"/>
+                <w:sz w:val="24"/>
+                <w:szCs w:val="24"/>
+              </w:rPr>
+              <w:t>Tsui Ka Kin</w:t>
             </w:r>
           </w:p>
         </w:tc>
@@ -2968,8 +2896,8 @@
         <w:pStyle w:val="1"/>
         <w:contextualSpacing w:val="0"/>
       </w:pPr>
-      <w:bookmarkStart w:id="6" w:name="_xlaesgpoj7vi" w:colFirst="0" w:colLast="0"/>
-      <w:bookmarkEnd w:id="6"/>
+      <w:bookmarkStart w:id="7" w:name="_xlaesgpoj7vi" w:colFirst="0" w:colLast="0"/>
+      <w:bookmarkEnd w:id="7"/>
       <w:r>
         <w:t>Development tools</w:t>
       </w:r>
@@ -3274,23 +3202,13 @@
                 <w:szCs w:val="24"/>
               </w:rPr>
             </w:pPr>
-            <w:proofErr w:type="spellStart"/>
-            <w:r>
-              <w:rPr>
-                <w:rFonts w:ascii="Times New Roman" w:eastAsia="Times New Roman" w:hAnsi="Times New Roman" w:cs="Times New Roman"/>
-                <w:sz w:val="24"/>
-                <w:szCs w:val="24"/>
-              </w:rPr>
-              <w:t>EclEmma</w:t>
-            </w:r>
-            <w:proofErr w:type="spellEnd"/>
-            <w:r>
-              <w:rPr>
-                <w:rFonts w:ascii="Times New Roman" w:eastAsia="Times New Roman" w:hAnsi="Times New Roman" w:cs="Times New Roman"/>
-                <w:sz w:val="24"/>
-                <w:szCs w:val="24"/>
-              </w:rPr>
-              <w:t xml:space="preserve"> 3.1</w:t>
+            <w:r>
+              <w:rPr>
+                <w:rFonts w:ascii="Times New Roman" w:eastAsia="Times New Roman" w:hAnsi="Times New Roman" w:cs="Times New Roman"/>
+                <w:sz w:val="24"/>
+                <w:szCs w:val="24"/>
+              </w:rPr>
+              <w:t>EclEmma 3.1</w:t>
             </w:r>
           </w:p>
         </w:tc>
@@ -3600,8 +3518,8 @@
         <w:pStyle w:val="1"/>
         <w:contextualSpacing w:val="0"/>
       </w:pPr>
-      <w:bookmarkStart w:id="7" w:name="_cuc62vtrn9bf" w:colFirst="0" w:colLast="0"/>
-      <w:bookmarkEnd w:id="7"/>
+      <w:bookmarkStart w:id="8" w:name="_cuc62vtrn9bf" w:colFirst="0" w:colLast="0"/>
+      <w:bookmarkEnd w:id="8"/>
       <w:r>
         <w:t>Configuration management</w:t>
       </w:r>
@@ -3713,8 +3631,8 @@
         <w:pStyle w:val="1"/>
         <w:contextualSpacing w:val="0"/>
       </w:pPr>
-      <w:bookmarkStart w:id="8" w:name="_1tudkxo4683o" w:colFirst="0" w:colLast="0"/>
-      <w:bookmarkEnd w:id="8"/>
+      <w:bookmarkStart w:id="9" w:name="_1tudkxo4683o" w:colFirst="0" w:colLast="0"/>
+      <w:bookmarkEnd w:id="9"/>
       <w:r>
         <w:t>Work breakdown structure</w:t>
       </w:r>
@@ -4470,8 +4388,8 @@
         <w:pStyle w:val="1"/>
         <w:contextualSpacing w:val="0"/>
       </w:pPr>
-      <w:bookmarkStart w:id="9" w:name="_preyq179rft5" w:colFirst="0" w:colLast="0"/>
-      <w:bookmarkEnd w:id="9"/>
+      <w:bookmarkStart w:id="10" w:name="_preyq179rft5" w:colFirst="0" w:colLast="0"/>
+      <w:bookmarkEnd w:id="10"/>
       <w:r>
         <w:t>Project schedule (with Gantt chart)</w:t>
       </w:r>
@@ -4634,10 +4552,7 @@
               <w:contextualSpacing w:val="0"/>
             </w:pPr>
             <w:r>
-              <w:t>04/10</w:t>
-            </w:r>
-            <w:r>
-              <w:t>/2018</w:t>
+              <w:t>04/10/2018</w:t>
             </w:r>
           </w:p>
         </w:tc>
@@ -5779,8 +5694,6 @@
             <w:r>
               <w:t>28/11/2018</w:t>
             </w:r>
-            <w:bookmarkStart w:id="10" w:name="_GoBack"/>
-            <w:bookmarkEnd w:id="10"/>
           </w:p>
         </w:tc>
       </w:tr>
@@ -5822,7 +5735,7 @@
                     <pic:cNvPicPr preferRelativeResize="0"/>
                   </pic:nvPicPr>
                   <pic:blipFill>
-                    <a:blip r:embed="rId5"/>
+                    <a:blip r:embed="rId7"/>
                     <a:srcRect/>
                     <a:stretch>
                       <a:fillRect/>
@@ -5876,7 +5789,7 @@
                     <pic:cNvPicPr preferRelativeResize="0"/>
                   </pic:nvPicPr>
                   <pic:blipFill>
-                    <a:blip r:embed="rId6"/>
+                    <a:blip r:embed="rId8"/>
                     <a:srcRect/>
                     <a:stretch>
                       <a:fillRect/>
@@ -5930,7 +5843,7 @@
                     <pic:cNvPicPr preferRelativeResize="0"/>
                   </pic:nvPicPr>
                   <pic:blipFill>
-                    <a:blip r:embed="rId7"/>
+                    <a:blip r:embed="rId9"/>
                     <a:srcRect/>
                     <a:stretch>
                       <a:fillRect/>
@@ -5985,7 +5898,7 @@
                     <pic:cNvPicPr preferRelativeResize="0"/>
                   </pic:nvPicPr>
                   <pic:blipFill>
-                    <a:blip r:embed="rId8"/>
+                    <a:blip r:embed="rId10"/>
                     <a:srcRect/>
                     <a:stretch>
                       <a:fillRect/>
@@ -6065,6 +5978,56 @@
     </w:sectPr>
   </w:body>
 </w:document>
+</file>
+
+<file path=word/endnotes.xml><?xml version="1.0" encoding="utf-8"?>
+<w:endnotes xmlns:wpc="http://schemas.microsoft.com/office/word/2010/wordprocessingCanvas" xmlns:mc="http://schemas.openxmlformats.org/markup-compatibility/2006" xmlns:o="urn:schemas-microsoft-com:office:office" xmlns:r="http://schemas.openxmlformats.org/officeDocument/2006/relationships" xmlns:m="http://schemas.openxmlformats.org/officeDocument/2006/math" xmlns:v="urn:schemas-microsoft-com:vml" xmlns:wp14="http://schemas.microsoft.com/office/word/2010/wordprocessingDrawing" xmlns:wp="http://schemas.openxmlformats.org/drawingml/2006/wordprocessingDrawing" xmlns:w10="urn:schemas-microsoft-com:office:word" xmlns:w="http://schemas.openxmlformats.org/wordprocessingml/2006/main" xmlns:w14="http://schemas.microsoft.com/office/word/2010/wordml" xmlns:w15="http://schemas.microsoft.com/office/word/2012/wordml" xmlns:wpg="http://schemas.microsoft.com/office/word/2010/wordprocessingGroup" xmlns:wpi="http://schemas.microsoft.com/office/word/2010/wordprocessingInk" xmlns:wne="http://schemas.microsoft.com/office/word/2006/wordml" xmlns:wps="http://schemas.microsoft.com/office/word/2010/wordprocessingShape" mc:Ignorable="w14 w15 wp14">
+  <w:endnote w:type="separator" w:id="-1">
+    <w:p>
+      <w:pPr>
+        <w:spacing w:line="240" w:lineRule="auto"/>
+      </w:pPr>
+      <w:r>
+        <w:separator/>
+      </w:r>
+    </w:p>
+  </w:endnote>
+  <w:endnote w:type="continuationSeparator" w:id="0">
+    <w:p>
+      <w:pPr>
+        <w:spacing w:line="240" w:lineRule="auto"/>
+      </w:pPr>
+      <w:r>
+        <w:continuationSeparator/>
+      </w:r>
+    </w:p>
+  </w:endnote>
+</w:endnotes>
+</file>
+
+<file path=word/footnotes.xml><?xml version="1.0" encoding="utf-8"?>
+<w:footnotes xmlns:wpc="http://schemas.microsoft.com/office/word/2010/wordprocessingCanvas" xmlns:mc="http://schemas.openxmlformats.org/markup-compatibility/2006" xmlns:o="urn:schemas-microsoft-com:office:office" xmlns:r="http://schemas.openxmlformats.org/officeDocument/2006/relationships" xmlns:m="http://schemas.openxmlformats.org/officeDocument/2006/math" xmlns:v="urn:schemas-microsoft-com:vml" xmlns:wp14="http://schemas.microsoft.com/office/word/2010/wordprocessingDrawing" xmlns:wp="http://schemas.openxmlformats.org/drawingml/2006/wordprocessingDrawing" xmlns:w10="urn:schemas-microsoft-com:office:word" xmlns:w="http://schemas.openxmlformats.org/wordprocessingml/2006/main" xmlns:w14="http://schemas.microsoft.com/office/word/2010/wordml" xmlns:w15="http://schemas.microsoft.com/office/word/2012/wordml" xmlns:wpg="http://schemas.microsoft.com/office/word/2010/wordprocessingGroup" xmlns:wpi="http://schemas.microsoft.com/office/word/2010/wordprocessingInk" xmlns:wne="http://schemas.microsoft.com/office/word/2006/wordml" xmlns:wps="http://schemas.microsoft.com/office/word/2010/wordprocessingShape" mc:Ignorable="w14 w15 wp14">
+  <w:footnote w:type="separator" w:id="-1">
+    <w:p>
+      <w:pPr>
+        <w:spacing w:line="240" w:lineRule="auto"/>
+      </w:pPr>
+      <w:r>
+        <w:separator/>
+      </w:r>
+    </w:p>
+  </w:footnote>
+  <w:footnote w:type="continuationSeparator" w:id="0">
+    <w:p>
+      <w:pPr>
+        <w:spacing w:line="240" w:lineRule="auto"/>
+      </w:pPr>
+      <w:r>
+        <w:continuationSeparator/>
+      </w:r>
+    </w:p>
+  </w:footnote>
+</w:footnotes>
 </file>
 
 <file path=word/numbering.xml><?xml version="1.0" encoding="utf-8"?>
@@ -7146,6 +7109,50 @@
       </w:tblBorders>
     </w:tblPr>
   </w:style>
+  <w:style w:type="paragraph" w:styleId="a9">
+    <w:name w:val="header"/>
+    <w:basedOn w:val="a"/>
+    <w:link w:val="aa"/>
+    <w:uiPriority w:val="99"/>
+    <w:unhideWhenUsed/>
+    <w:rsid w:val="00AB05A8"/>
+    <w:pPr>
+      <w:tabs>
+        <w:tab w:val="center" w:pos="4680"/>
+        <w:tab w:val="right" w:pos="9360"/>
+      </w:tabs>
+      <w:spacing w:line="240" w:lineRule="auto"/>
+    </w:pPr>
+  </w:style>
+  <w:style w:type="character" w:customStyle="1" w:styleId="aa">
+    <w:name w:val="頁首 字元"/>
+    <w:basedOn w:val="a0"/>
+    <w:link w:val="a9"/>
+    <w:uiPriority w:val="99"/>
+    <w:rsid w:val="00AB05A8"/>
+  </w:style>
+  <w:style w:type="paragraph" w:styleId="ab">
+    <w:name w:val="footer"/>
+    <w:basedOn w:val="a"/>
+    <w:link w:val="ac"/>
+    <w:uiPriority w:val="99"/>
+    <w:unhideWhenUsed/>
+    <w:rsid w:val="00AB05A8"/>
+    <w:pPr>
+      <w:tabs>
+        <w:tab w:val="center" w:pos="4680"/>
+        <w:tab w:val="right" w:pos="9360"/>
+      </w:tabs>
+      <w:spacing w:line="240" w:lineRule="auto"/>
+    </w:pPr>
+  </w:style>
+  <w:style w:type="character" w:customStyle="1" w:styleId="ac">
+    <w:name w:val="頁尾 字元"/>
+    <w:basedOn w:val="a0"/>
+    <w:link w:val="ab"/>
+    <w:uiPriority w:val="99"/>
+    <w:rsid w:val="00AB05A8"/>
+  </w:style>
 </w:styles>
 </file>
 

</xml_diff>